<commit_message>
last last last last last finally
</commit_message>
<xml_diff>
--- a/DS_Project_2_2023_2/2022202064_DS_project2.docx
+++ b/DS_Project_2_2023_2/2022202064_DS_project2.docx
@@ -751,14 +751,12 @@
               </w:rPr>
               <w:t>t&gt;</w:t>
             </w:r>
-            <w:proofErr w:type="spellStart"/>
             <w:r>
               <w:rPr>
                 <w:szCs w:val="20"/>
               </w:rPr>
               <w:t>aaaa</w:t>
             </w:r>
-            <w:proofErr w:type="spellEnd"/>
             <w:r>
               <w:rPr>
                 <w:szCs w:val="20"/>
@@ -777,14 +775,12 @@
               </w:rPr>
               <w:t>&gt;</w:t>
             </w:r>
-            <w:proofErr w:type="spellStart"/>
             <w:r>
               <w:rPr>
                 <w:szCs w:val="20"/>
               </w:rPr>
               <w:t>eee</w:t>
             </w:r>
-            <w:proofErr w:type="spellEnd"/>
           </w:p>
           <w:p>
             <w:pPr>
@@ -878,7 +874,6 @@
               </w:rPr>
               <w:t>&gt;</w:t>
             </w:r>
-            <w:proofErr w:type="spellStart"/>
             <w:r>
               <w:rPr>
                 <w:szCs w:val="20"/>
@@ -892,7 +887,6 @@
               </w:rPr>
               <w:t>a</w:t>
             </w:r>
-            <w:proofErr w:type="spellEnd"/>
             <w:r>
               <w:rPr>
                 <w:szCs w:val="20"/>
@@ -911,14 +905,12 @@
               </w:rPr>
               <w:t>&gt;</w:t>
             </w:r>
-            <w:proofErr w:type="gramStart"/>
             <w:r>
               <w:rPr>
                 <w:szCs w:val="20"/>
               </w:rPr>
               <w:t>1990</w:t>
             </w:r>
-            <w:proofErr w:type="gramEnd"/>
           </w:p>
           <w:p>
             <w:pPr>
@@ -2020,19 +2012,11 @@
               </w:rPr>
               <w:t xml:space="preserve">에 저장되는 데이터는 </w:t>
             </w:r>
-            <w:proofErr w:type="spellStart"/>
-            <w:r>
-              <w:rPr>
-                <w:szCs w:val="20"/>
-              </w:rPr>
-              <w:t>LoanBookData</w:t>
-            </w:r>
-            <w:proofErr w:type="spellEnd"/>
-            <w:r>
-              <w:rPr>
-                <w:szCs w:val="20"/>
-              </w:rPr>
-              <w:t xml:space="preserve"> class</w:t>
+            <w:r>
+              <w:rPr>
+                <w:szCs w:val="20"/>
+              </w:rPr>
+              <w:t>LoanBookData class</w:t>
             </w:r>
             <w:r>
               <w:rPr>
@@ -2143,23 +2127,7 @@
                 <w:rFonts w:hint="eastAsia"/>
                 <w:szCs w:val="20"/>
               </w:rPr>
-              <w:t xml:space="preserve">는 도서명을 </w:t>
-            </w:r>
-            <w:proofErr w:type="spellStart"/>
-            <w:r>
-              <w:rPr>
-                <w:rFonts w:hint="eastAsia"/>
-                <w:szCs w:val="20"/>
-              </w:rPr>
-              <w:t>기준으로하며</w:t>
-            </w:r>
-            <w:proofErr w:type="spellEnd"/>
-            <w:r>
-              <w:rPr>
-                <w:rFonts w:hint="eastAsia"/>
-                <w:szCs w:val="20"/>
-              </w:rPr>
-              <w:t>,</w:t>
+              <w:t>는 도서명을 기준으로하며,</w:t>
             </w:r>
             <w:r>
               <w:rPr>
@@ -2256,14 +2224,12 @@
               </w:rPr>
               <w:t xml:space="preserve">대출 권수를 저장한 </w:t>
             </w:r>
-            <w:proofErr w:type="spellStart"/>
             <w:r>
               <w:rPr>
                 <w:szCs w:val="20"/>
               </w:rPr>
               <w:t>LoanBookData</w:t>
             </w:r>
-            <w:proofErr w:type="spellEnd"/>
             <w:r>
               <w:rPr>
                 <w:rFonts w:hint="eastAsia"/>
@@ -2624,19 +2590,11 @@
               </w:rPr>
               <w:t xml:space="preserve">에 저장되는 데이터는 </w:t>
             </w:r>
-            <w:proofErr w:type="spellStart"/>
-            <w:r>
-              <w:rPr>
-                <w:szCs w:val="20"/>
-              </w:rPr>
-              <w:t>LoanBookData</w:t>
-            </w:r>
-            <w:proofErr w:type="spellEnd"/>
-            <w:r>
-              <w:rPr>
-                <w:szCs w:val="20"/>
-              </w:rPr>
-              <w:t xml:space="preserve"> </w:t>
+            <w:r>
+              <w:rPr>
+                <w:szCs w:val="20"/>
+              </w:rPr>
+              <w:t xml:space="preserve">LoanBookData </w:t>
             </w:r>
             <w:r>
               <w:rPr>
@@ -2736,19 +2694,11 @@
               </w:rPr>
               <w:t xml:space="preserve">은 </w:t>
             </w:r>
-            <w:proofErr w:type="spellStart"/>
-            <w:r>
-              <w:rPr>
-                <w:szCs w:val="20"/>
-              </w:rPr>
-              <w:t>LoanBookHeap</w:t>
-            </w:r>
-            <w:proofErr w:type="spellEnd"/>
-            <w:r>
-              <w:rPr>
-                <w:szCs w:val="20"/>
-              </w:rPr>
-              <w:t xml:space="preserve"> class</w:t>
+            <w:r>
+              <w:rPr>
+                <w:szCs w:val="20"/>
+              </w:rPr>
+              <w:t>LoanBookHeap class</w:t>
             </w:r>
             <w:r>
               <w:rPr>
@@ -2814,7 +2764,6 @@
                 <w:szCs w:val="20"/>
               </w:rPr>
             </w:pPr>
-            <w:proofErr w:type="spellStart"/>
             <w:r>
               <w:rPr>
                 <w:rFonts w:hint="eastAsia"/>
@@ -2828,7 +2777,6 @@
               </w:rPr>
               <w:t>oanBookHeap</w:t>
             </w:r>
-            <w:proofErr w:type="spellEnd"/>
           </w:p>
           <w:p>
             <w:pPr>
@@ -2839,7 +2787,6 @@
                 <w:szCs w:val="20"/>
               </w:rPr>
             </w:pPr>
-            <w:proofErr w:type="spellStart"/>
             <w:r>
               <w:rPr>
                 <w:rFonts w:hint="eastAsia"/>
@@ -2853,7 +2800,6 @@
               </w:rPr>
               <w:t>oanBookHeap</w:t>
             </w:r>
-            <w:proofErr w:type="spellEnd"/>
             <w:r>
               <w:rPr>
                 <w:rFonts w:hint="eastAsia"/>
@@ -3125,14 +3071,12 @@
               </w:rPr>
               <w:t xml:space="preserve"> </w:t>
             </w:r>
-            <w:proofErr w:type="spellStart"/>
             <w:r>
               <w:rPr>
                 <w:szCs w:val="20"/>
               </w:rPr>
               <w:t>LoanBookHeap</w:t>
             </w:r>
-            <w:proofErr w:type="spellEnd"/>
             <w:r>
               <w:rPr>
                 <w:rFonts w:hint="eastAsia"/>
@@ -3140,19 +3084,11 @@
               </w:rPr>
               <w:t xml:space="preserve">에 저장되는 데이터는 </w:t>
             </w:r>
-            <w:proofErr w:type="spellStart"/>
-            <w:r>
-              <w:rPr>
-                <w:szCs w:val="20"/>
-              </w:rPr>
-              <w:t>LoanBookData</w:t>
-            </w:r>
-            <w:proofErr w:type="spellEnd"/>
-            <w:r>
-              <w:rPr>
-                <w:szCs w:val="20"/>
-              </w:rPr>
-              <w:t xml:space="preserve"> class</w:t>
+            <w:r>
+              <w:rPr>
+                <w:szCs w:val="20"/>
+              </w:rPr>
+              <w:t>LoanBookData class</w:t>
             </w:r>
             <w:r>
               <w:rPr>
@@ -3440,19 +3376,11 @@
               <w:rPr>
                 <w:rFonts w:hint="eastAsia"/>
               </w:rPr>
-              <w:t xml:space="preserve">프로그램이 시행하고 프로그램이 </w:t>
-            </w:r>
-            <w:proofErr w:type="spellStart"/>
-            <w:r>
-              <w:rPr>
-                <w:rFonts w:hint="eastAsia"/>
-              </w:rPr>
-              <w:t>i</w:t>
+              <w:t>프로그램이 시행하고 프로그램이 i</w:t>
             </w:r>
             <w:r>
               <w:t>fstream</w:t>
             </w:r>
-            <w:proofErr w:type="spellEnd"/>
             <w:r>
               <w:rPr>
                 <w:rFonts w:hint="eastAsia"/>
@@ -4459,9 +4387,9 @@
               </w:rPr>
               <w:lastRenderedPageBreak/>
               <w:drawing>
-                <wp:inline distT="0" distB="0" distL="0" distR="0" wp14:anchorId="4BA1D4F7" wp14:editId="5722D6C2">
-                  <wp:extent cx="2095017" cy="4422812"/>
-                  <wp:effectExtent l="0" t="0" r="635" b="0"/>
+                <wp:inline distT="0" distB="0" distL="0" distR="0" wp14:anchorId="4BA1D4F7" wp14:editId="429E6243">
+                  <wp:extent cx="2109552" cy="4120411"/>
+                  <wp:effectExtent l="0" t="0" r="5080" b="0"/>
                   <wp:docPr id="1319732235" name="그림 6"/>
                   <wp:cNvGraphicFramePr>
                     <a:graphicFrameLocks xmlns:a="http://schemas.openxmlformats.org/drawingml/2006/main" noChangeAspect="1"/>
@@ -4470,7 +4398,7 @@
                     <a:graphicData uri="http://schemas.openxmlformats.org/drawingml/2006/picture">
                       <pic:pic xmlns:pic="http://schemas.openxmlformats.org/drawingml/2006/picture">
                         <pic:nvPicPr>
-                          <pic:cNvPr id="0" name="Picture 11"/>
+                          <pic:cNvPr id="1319732235" name="그림 6"/>
                           <pic:cNvPicPr>
                             <a:picLocks noChangeAspect="1" noChangeArrowheads="1"/>
                           </pic:cNvPicPr>
@@ -4483,7 +4411,6 @@
                               </a:ext>
                             </a:extLst>
                           </a:blip>
-                          <a:srcRect/>
                           <a:stretch>
                             <a:fillRect/>
                           </a:stretch>
@@ -4491,7 +4418,7 @@
                         <pic:spPr bwMode="auto">
                           <a:xfrm>
                             <a:off x="0" y="0"/>
-                            <a:ext cx="2109552" cy="4453497"/>
+                            <a:ext cx="2109552" cy="4120411"/>
                           </a:xfrm>
                           <a:prstGeom prst="rect">
                             <a:avLst/>
@@ -4714,59 +4641,73 @@
                 <w:rFonts w:hint="eastAsia"/>
                 <w:noProof/>
               </w:rPr>
-              <w:t>가 존재하는 경우 모든 값들을 삭제하면서 벡터에 저장한다.</w:t>
-            </w:r>
-            <w:r>
-              <w:rPr>
-                <w:noProof/>
-              </w:rPr>
-              <w:t xml:space="preserve"> </w:t>
-            </w:r>
-            <w:r>
-              <w:rPr>
-                <w:rFonts w:hint="eastAsia"/>
-                <w:noProof/>
-              </w:rPr>
-              <w:t xml:space="preserve">삭제할 때는 </w:t>
-            </w:r>
-            <w:r>
-              <w:rPr>
-                <w:noProof/>
-              </w:rPr>
-              <w:t>min heap</w:t>
-            </w:r>
-            <w:r>
-              <w:rPr>
-                <w:rFonts w:hint="eastAsia"/>
-                <w:noProof/>
-              </w:rPr>
-              <w:t xml:space="preserve">의 특성으로 자동으로 정렬되어서 나오므로 벡터는 특별한 </w:t>
-            </w:r>
-            <w:r>
-              <w:rPr>
-                <w:noProof/>
-              </w:rPr>
-              <w:t>sort</w:t>
-            </w:r>
-            <w:r>
-              <w:rPr>
-                <w:rFonts w:hint="eastAsia"/>
-                <w:noProof/>
-              </w:rPr>
-              <w:t>의 과정 없이 모든 값을 출력하고,</w:t>
-            </w:r>
-            <w:r>
-              <w:rPr>
-                <w:noProof/>
-              </w:rPr>
-              <w:t xml:space="preserve"> </w:t>
-            </w:r>
-            <w:r>
-              <w:rPr>
-                <w:rFonts w:hint="eastAsia"/>
-                <w:noProof/>
-              </w:rPr>
-              <w:t>이를 다시 힙에 넣는 과정을 갖는다.</w:t>
+              <w:t xml:space="preserve">가 존재하는 경우 모든 값들을 삭제하면서 </w:t>
+            </w:r>
+            <w:r>
+              <w:rPr>
+                <w:rFonts w:hint="eastAsia"/>
+                <w:noProof/>
+              </w:rPr>
+              <w:t>맵</w:t>
+            </w:r>
+            <w:r>
+              <w:rPr>
+                <w:rFonts w:hint="eastAsia"/>
+                <w:noProof/>
+              </w:rPr>
+              <w:t>에 저장한다</w:t>
+            </w:r>
+            <w:r>
+              <w:rPr>
+                <w:noProof/>
+              </w:rPr>
+              <w:t xml:space="preserve">. </w:t>
+            </w:r>
+            <w:r>
+              <w:rPr>
+                <w:rFonts w:hint="eastAsia"/>
+                <w:noProof/>
+              </w:rPr>
+              <w:t xml:space="preserve">맵에 저장할 때는 </w:t>
+            </w:r>
+            <w:r>
+              <w:rPr>
+                <w:noProof/>
+              </w:rPr>
+              <w:t>level order</w:t>
+            </w:r>
+            <w:r>
+              <w:rPr>
+                <w:rFonts w:hint="eastAsia"/>
+                <w:noProof/>
+              </w:rPr>
+              <w:t>로 순회하여 힙의 모든 데이터를 이름이 첫 번째 인자,</w:t>
+            </w:r>
+            <w:r>
+              <w:rPr>
+                <w:noProof/>
+              </w:rPr>
+              <w:t xml:space="preserve"> </w:t>
+            </w:r>
+            <w:r>
+              <w:rPr>
+                <w:rFonts w:hint="eastAsia"/>
+                <w:noProof/>
+              </w:rPr>
+              <w:t xml:space="preserve">두 번째는 </w:t>
+            </w:r>
+            <w:r>
+              <w:rPr>
+                <w:noProof/>
+              </w:rPr>
+              <w:t>Loanbookdata*</w:t>
+            </w:r>
+            <w:r>
+              <w:rPr>
+                <w:rFonts w:hint="eastAsia"/>
+                <w:noProof/>
+              </w:rPr>
+              <w:t>가 되도록 만든다.</w:t>
             </w:r>
             <w:r>
               <w:rPr>
@@ -6170,39 +6111,7 @@
                 <w:rFonts w:hint="eastAsia"/>
                 <w:szCs w:val="18"/>
               </w:rPr>
-              <w:t xml:space="preserve">인자의 개수를 </w:t>
-            </w:r>
-            <w:proofErr w:type="spellStart"/>
-            <w:r>
-              <w:rPr>
-                <w:rFonts w:hint="eastAsia"/>
-                <w:szCs w:val="18"/>
-              </w:rPr>
-              <w:t>파악하는데에도</w:t>
-            </w:r>
-            <w:proofErr w:type="spellEnd"/>
-            <w:r>
-              <w:rPr>
-                <w:rFonts w:hint="eastAsia"/>
-                <w:szCs w:val="18"/>
-              </w:rPr>
-              <w:t xml:space="preserve"> </w:t>
-            </w:r>
-            <w:proofErr w:type="spellStart"/>
-            <w:r>
-              <w:rPr>
-                <w:rFonts w:hint="eastAsia"/>
-                <w:szCs w:val="18"/>
-              </w:rPr>
-              <w:t>구분자</w:t>
-            </w:r>
-            <w:proofErr w:type="spellEnd"/>
-            <w:r>
-              <w:rPr>
-                <w:rFonts w:hint="eastAsia"/>
-                <w:szCs w:val="18"/>
-              </w:rPr>
-              <w:t xml:space="preserve"> </w:t>
+              <w:t xml:space="preserve">인자의 개수를 파악하는데에도 구분자 </w:t>
             </w:r>
             <w:r>
               <w:rPr>
@@ -6250,14 +6159,12 @@
               </w:rPr>
               <w:t xml:space="preserve">개인 경우 해당 함수는 </w:t>
             </w:r>
-            <w:proofErr w:type="spellStart"/>
             <w:r>
               <w:rPr>
                 <w:szCs w:val="18"/>
               </w:rPr>
               <w:t>search_bp_book</w:t>
             </w:r>
-            <w:proofErr w:type="spellEnd"/>
             <w:r>
               <w:rPr>
                 <w:rFonts w:hint="eastAsia"/>
@@ -6278,14 +6185,12 @@
               </w:rPr>
               <w:t xml:space="preserve">이는 </w:t>
             </w:r>
-            <w:proofErr w:type="spellStart"/>
             <w:r>
               <w:rPr>
                 <w:szCs w:val="18"/>
               </w:rPr>
               <w:t>bptree</w:t>
             </w:r>
-            <w:proofErr w:type="spellEnd"/>
             <w:r>
               <w:rPr>
                 <w:rFonts w:hint="eastAsia"/>
@@ -6365,14 +6270,12 @@
               </w:rPr>
               <w:t xml:space="preserve">개인 경우 해당 함수는 </w:t>
             </w:r>
-            <w:proofErr w:type="spellStart"/>
             <w:r>
               <w:rPr>
                 <w:szCs w:val="18"/>
               </w:rPr>
               <w:t>search_bp_range</w:t>
             </w:r>
-            <w:proofErr w:type="spellEnd"/>
             <w:r>
               <w:rPr>
                 <w:rFonts w:hint="eastAsia"/>
@@ -6547,39 +6450,7 @@
                 <w:rFonts w:hint="eastAsia"/>
                 <w:szCs w:val="18"/>
               </w:rPr>
-              <w:t xml:space="preserve">해당 코드와 </w:t>
-            </w:r>
-            <w:proofErr w:type="spellStart"/>
-            <w:r>
-              <w:rPr>
-                <w:rFonts w:hint="eastAsia"/>
-                <w:szCs w:val="18"/>
-              </w:rPr>
-              <w:t>매핑되는</w:t>
-            </w:r>
-            <w:proofErr w:type="spellEnd"/>
-            <w:r>
-              <w:rPr>
-                <w:rFonts w:hint="eastAsia"/>
-                <w:szCs w:val="18"/>
-              </w:rPr>
-              <w:t xml:space="preserve"> </w:t>
-            </w:r>
-            <w:proofErr w:type="spellStart"/>
-            <w:r>
-              <w:rPr>
-                <w:rFonts w:hint="eastAsia"/>
-                <w:szCs w:val="18"/>
-              </w:rPr>
-              <w:t>힙이</w:t>
-            </w:r>
-            <w:proofErr w:type="spellEnd"/>
-            <w:r>
-              <w:rPr>
-                <w:rFonts w:hint="eastAsia"/>
-                <w:szCs w:val="18"/>
-              </w:rPr>
-              <w:t xml:space="preserve"> 가진</w:t>
+              <w:t>해당 코드와 매핑되는 힙이 가진</w:t>
             </w:r>
             <w:r>
               <w:rPr>
@@ -6606,23 +6477,7 @@
                 <w:rFonts w:hint="eastAsia"/>
                 <w:szCs w:val="18"/>
               </w:rPr>
-              <w:t xml:space="preserve">해당 </w:t>
-            </w:r>
-            <w:proofErr w:type="spellStart"/>
-            <w:r>
-              <w:rPr>
-                <w:rFonts w:hint="eastAsia"/>
-                <w:szCs w:val="18"/>
-              </w:rPr>
-              <w:t>힙에</w:t>
-            </w:r>
-            <w:proofErr w:type="spellEnd"/>
-            <w:r>
-              <w:rPr>
-                <w:rFonts w:hint="eastAsia"/>
-                <w:szCs w:val="18"/>
-              </w:rPr>
-              <w:t xml:space="preserve"> 아무런 데이터가 없는 경우 </w:t>
+              <w:t xml:space="preserve">해당 힙에 아무런 데이터가 없는 경우 </w:t>
             </w:r>
             <w:r>
               <w:rPr>
@@ -6984,7 +6839,6 @@
               </w:rPr>
               <w:t xml:space="preserve"> </w:t>
             </w:r>
-            <w:proofErr w:type="spellStart"/>
             <w:r>
               <w:rPr>
                 <w:rFonts w:hint="eastAsia"/>
@@ -6998,7 +6852,6 @@
               </w:rPr>
               <w:t>ptree</w:t>
             </w:r>
-            <w:proofErr w:type="spellEnd"/>
             <w:r>
               <w:rPr>
                 <w:rFonts w:hint="eastAsia"/>
@@ -7170,23 +7023,7 @@
                 <w:rFonts w:hint="eastAsia"/>
                 <w:szCs w:val="18"/>
               </w:rPr>
-              <w:t xml:space="preserve">의 </w:t>
-            </w:r>
-            <w:proofErr w:type="spellStart"/>
-            <w:r>
-              <w:rPr>
-                <w:rFonts w:hint="eastAsia"/>
-                <w:szCs w:val="18"/>
-              </w:rPr>
-              <w:t>맵에</w:t>
-            </w:r>
-            <w:proofErr w:type="spellEnd"/>
-            <w:r>
-              <w:rPr>
-                <w:rFonts w:hint="eastAsia"/>
-                <w:szCs w:val="18"/>
-              </w:rPr>
-              <w:t xml:space="preserve"> 저장된 데이터와 비교한다.</w:t>
+              <w:t>의 맵에 저장된 데이터와 비교한다.</w:t>
             </w:r>
             <w:r>
               <w:rPr>
@@ -7201,58 +7038,31 @@
               </w:rPr>
               <w:t xml:space="preserve">작으면 포인터는 </w:t>
             </w:r>
-            <w:proofErr w:type="spellStart"/>
             <w:r>
               <w:rPr>
                 <w:szCs w:val="18"/>
               </w:rPr>
               <w:t>mostleftchild</w:t>
             </w:r>
-            <w:proofErr w:type="spellEnd"/>
-            <w:r>
-              <w:rPr>
-                <w:rFonts w:hint="eastAsia"/>
-                <w:szCs w:val="18"/>
-              </w:rPr>
-              <w:t xml:space="preserve">쪽으로 아닌 경우에는 </w:t>
-            </w:r>
-            <w:proofErr w:type="spellStart"/>
-            <w:r>
-              <w:rPr>
-                <w:rFonts w:hint="eastAsia"/>
-                <w:szCs w:val="18"/>
-              </w:rPr>
-              <w:t>맵의</w:t>
-            </w:r>
-            <w:proofErr w:type="spellEnd"/>
-            <w:r>
-              <w:rPr>
-                <w:rFonts w:hint="eastAsia"/>
-                <w:szCs w:val="18"/>
-              </w:rPr>
-              <w:t xml:space="preserve"> 사이즈를 확인하도록 한다.</w:t>
-            </w:r>
-            <w:r>
-              <w:rPr>
-                <w:szCs w:val="18"/>
-              </w:rPr>
-              <w:t xml:space="preserve"> </w:t>
-            </w:r>
-            <w:proofErr w:type="spellStart"/>
-            <w:r>
-              <w:rPr>
-                <w:rFonts w:hint="eastAsia"/>
-                <w:szCs w:val="18"/>
-              </w:rPr>
-              <w:t>맵의</w:t>
-            </w:r>
-            <w:proofErr w:type="spellEnd"/>
-            <w:r>
-              <w:rPr>
-                <w:rFonts w:hint="eastAsia"/>
-                <w:szCs w:val="18"/>
-              </w:rPr>
-              <w:t xml:space="preserve"> 사이즈가 </w:t>
+            <w:r>
+              <w:rPr>
+                <w:rFonts w:hint="eastAsia"/>
+                <w:szCs w:val="18"/>
+              </w:rPr>
+              <w:t>쪽으로 아닌 경우에는 맵의 사이즈를 확인하도록 한다.</w:t>
+            </w:r>
+            <w:r>
+              <w:rPr>
+                <w:szCs w:val="18"/>
+              </w:rPr>
+              <w:t xml:space="preserve"> </w:t>
+            </w:r>
+            <w:r>
+              <w:rPr>
+                <w:rFonts w:hint="eastAsia"/>
+                <w:szCs w:val="18"/>
+              </w:rPr>
+              <w:t xml:space="preserve">맵의 사이즈가 </w:t>
             </w:r>
             <w:r>
               <w:rPr>
@@ -7611,14 +7421,12 @@
               </w:rPr>
               <w:t xml:space="preserve">와 파라미터인 </w:t>
             </w:r>
-            <w:proofErr w:type="spellStart"/>
             <w:r>
               <w:rPr>
                 <w:szCs w:val="18"/>
               </w:rPr>
               <w:t>pDataNode</w:t>
             </w:r>
-            <w:proofErr w:type="spellEnd"/>
             <w:r>
               <w:rPr>
                 <w:rFonts w:hint="eastAsia"/>
@@ -7762,14 +7570,12 @@
               </w:rPr>
               <w:t xml:space="preserve">를 하나 </w:t>
             </w:r>
-            <w:proofErr w:type="spellStart"/>
             <w:r>
               <w:rPr>
                 <w:szCs w:val="18"/>
               </w:rPr>
               <w:t>BpIndexNode</w:t>
             </w:r>
-            <w:proofErr w:type="spellEnd"/>
             <w:r>
               <w:rPr>
                 <w:rFonts w:hint="eastAsia"/>
@@ -7829,14 +7635,12 @@
               </w:rPr>
               <w:t xml:space="preserve">로 </w:t>
             </w:r>
-            <w:proofErr w:type="spellStart"/>
             <w:r>
               <w:rPr>
                 <w:szCs w:val="18"/>
               </w:rPr>
               <w:t>pDataNode</w:t>
             </w:r>
-            <w:proofErr w:type="spellEnd"/>
             <w:r>
               <w:rPr>
                 <w:rFonts w:hint="eastAsia"/>
@@ -7848,16 +7652,8 @@
               <w:rPr>
                 <w:szCs w:val="18"/>
               </w:rPr>
-              <w:t xml:space="preserve"> </w:t>
-            </w:r>
-            <w:proofErr w:type="spellStart"/>
-            <w:r>
-              <w:rPr>
-                <w:szCs w:val="18"/>
-              </w:rPr>
-              <w:t>MostLeftChild</w:t>
-            </w:r>
-            <w:proofErr w:type="spellEnd"/>
+              <w:t xml:space="preserve"> MostLeftChild</w:t>
+            </w:r>
             <w:r>
               <w:rPr>
                 <w:rFonts w:hint="eastAsia"/>
@@ -7930,7 +7726,6 @@
               <w:spacing w:after="0"/>
               <w:ind w:leftChars="0" w:left="0"/>
               <w:rPr>
-                <w:rFonts w:hint="eastAsia"/>
                 <w:szCs w:val="18"/>
               </w:rPr>
             </w:pPr>
@@ -7948,14 +7743,12 @@
               </w:rPr>
               <w:t xml:space="preserve">이번에는 </w:t>
             </w:r>
-            <w:proofErr w:type="spellStart"/>
             <w:r>
               <w:rPr>
                 <w:szCs w:val="18"/>
               </w:rPr>
               <w:t>pDataNode</w:t>
             </w:r>
-            <w:proofErr w:type="spellEnd"/>
             <w:r>
               <w:rPr>
                 <w:rFonts w:hint="eastAsia"/>
@@ -7996,14 +7789,12 @@
               </w:rPr>
               <w:t xml:space="preserve"> </w:t>
             </w:r>
-            <w:proofErr w:type="spellStart"/>
             <w:r>
               <w:rPr>
                 <w:szCs w:val="18"/>
               </w:rPr>
               <w:t>pDataNode</w:t>
             </w:r>
-            <w:proofErr w:type="spellEnd"/>
             <w:r>
               <w:rPr>
                 <w:rFonts w:hint="eastAsia"/>
@@ -8342,14 +8133,12 @@
               </w:rPr>
               <w:t xml:space="preserve">이 필요한지 검사하고 필요한 경우에 </w:t>
             </w:r>
-            <w:proofErr w:type="spellStart"/>
             <w:r>
               <w:rPr>
                 <w:szCs w:val="18"/>
               </w:rPr>
               <w:t>IndexNode</w:t>
             </w:r>
-            <w:proofErr w:type="spellEnd"/>
             <w:r>
               <w:rPr>
                 <w:rFonts w:hint="eastAsia"/>
@@ -8401,14 +8190,12 @@
               <w:lastRenderedPageBreak/>
               <w:t xml:space="preserve"> </w:t>
             </w:r>
-            <w:proofErr w:type="spellStart"/>
             <w:r>
               <w:rPr>
                 <w:szCs w:val="18"/>
               </w:rPr>
               <w:t>IndexNode</w:t>
             </w:r>
-            <w:proofErr w:type="spellEnd"/>
             <w:r>
               <w:rPr>
                 <w:rFonts w:hint="eastAsia"/>
@@ -8500,14 +8287,12 @@
               </w:rPr>
               <w:t xml:space="preserve">를 삽입하게 되면 </w:t>
             </w:r>
-            <w:proofErr w:type="spellStart"/>
             <w:r>
               <w:rPr>
                 <w:szCs w:val="18"/>
               </w:rPr>
               <w:t>pIndexNode</w:t>
             </w:r>
-            <w:proofErr w:type="spellEnd"/>
             <w:r>
               <w:rPr>
                 <w:rFonts w:hint="eastAsia"/>
@@ -8554,14 +8339,12 @@
               </w:rPr>
               <w:t xml:space="preserve">는 남아 있는 </w:t>
             </w:r>
-            <w:proofErr w:type="spellStart"/>
             <w:r>
               <w:rPr>
                 <w:szCs w:val="18"/>
               </w:rPr>
               <w:t>pIndexNode</w:t>
             </w:r>
-            <w:proofErr w:type="spellEnd"/>
             <w:r>
               <w:rPr>
                 <w:rFonts w:hint="eastAsia"/>
@@ -8724,14 +8507,12 @@
               </w:rPr>
               <w:t xml:space="preserve">를 찾더라도 </w:t>
             </w:r>
-            <w:proofErr w:type="spellStart"/>
             <w:r>
               <w:rPr>
                 <w:szCs w:val="18"/>
               </w:rPr>
               <w:t>LoanBookData</w:t>
             </w:r>
-            <w:proofErr w:type="spellEnd"/>
             <w:r>
               <w:rPr>
                 <w:rFonts w:hint="eastAsia"/>
@@ -8857,14 +8638,12 @@
               </w:rPr>
               <w:t xml:space="preserve">에 해당 데이터가 없는 경우 </w:t>
             </w:r>
-            <w:proofErr w:type="spellStart"/>
             <w:r>
               <w:rPr>
                 <w:szCs w:val="18"/>
               </w:rPr>
               <w:t>nullptr</w:t>
             </w:r>
-            <w:proofErr w:type="spellEnd"/>
             <w:r>
               <w:rPr>
                 <w:rFonts w:hint="eastAsia"/>
@@ -9047,21 +8826,12 @@
               </w:rPr>
               <w:t xml:space="preserve">의 포인터를 먼저 저장하여 </w:t>
             </w:r>
-            <w:proofErr w:type="spellStart"/>
-            <w:r>
-              <w:rPr>
-                <w:rFonts w:hint="eastAsia"/>
-                <w:szCs w:val="18"/>
-              </w:rPr>
-              <w:t>링크드</w:t>
-            </w:r>
-            <w:proofErr w:type="spellEnd"/>
-            <w:r>
-              <w:rPr>
-                <w:rFonts w:hint="eastAsia"/>
-                <w:szCs w:val="18"/>
-              </w:rPr>
-              <w:t xml:space="preserve"> 리스트의 특징을 이용해 동적할당을 진행한다.</w:t>
+            <w:r>
+              <w:rPr>
+                <w:rFonts w:hint="eastAsia"/>
+                <w:szCs w:val="18"/>
+              </w:rPr>
+              <w:t>링크드 리스트의 특징을 이용해 동적할당을 진행한다.</w:t>
             </w:r>
             <w:r>
               <w:rPr>
@@ -9142,19 +8912,11 @@
               </w:rPr>
               <w:t xml:space="preserve">는 모두 동적할당 되어 있는 </w:t>
             </w:r>
-            <w:proofErr w:type="spellStart"/>
-            <w:r>
-              <w:rPr>
-                <w:szCs w:val="18"/>
-              </w:rPr>
-              <w:t>Loanbookdata</w:t>
-            </w:r>
-            <w:proofErr w:type="spellEnd"/>
-            <w:r>
-              <w:rPr>
-                <w:szCs w:val="18"/>
-              </w:rPr>
-              <w:t>*</w:t>
+            <w:r>
+              <w:rPr>
+                <w:szCs w:val="18"/>
+              </w:rPr>
+              <w:t>Loanbookdata*</w:t>
             </w:r>
             <w:r>
               <w:rPr>
@@ -9720,15 +9482,7 @@
                 <w:rFonts w:hint="eastAsia"/>
                 <w:szCs w:val="18"/>
               </w:rPr>
-              <w:t xml:space="preserve">이를 분류 </w:t>
-            </w:r>
-            <w:proofErr w:type="spellStart"/>
-            <w:r>
-              <w:rPr>
-                <w:rFonts w:hint="eastAsia"/>
-                <w:szCs w:val="18"/>
-              </w:rPr>
-              <w:t>코</w:t>
+              <w:t>이를 분류 코</w:t>
             </w:r>
             <w:r>
               <w:rPr>
@@ -9736,15 +9490,7 @@
                 <w:szCs w:val="18"/>
               </w:rPr>
               <w:lastRenderedPageBreak/>
-              <w:t>드별</w:t>
-            </w:r>
-            <w:proofErr w:type="spellEnd"/>
-            <w:r>
-              <w:rPr>
-                <w:rFonts w:hint="eastAsia"/>
-                <w:szCs w:val="18"/>
-              </w:rPr>
-              <w:t xml:space="preserve"> </w:t>
+              <w:t xml:space="preserve">드별 </w:t>
             </w:r>
             <w:r>
               <w:rPr>
@@ -9970,15 +9716,7 @@
                 <w:rFonts w:hint="eastAsia"/>
                 <w:szCs w:val="18"/>
               </w:rPr>
-              <w:t xml:space="preserve">는 </w:t>
-            </w:r>
-            <w:proofErr w:type="spellStart"/>
-            <w:r>
-              <w:rPr>
-                <w:rFonts w:hint="eastAsia"/>
-                <w:szCs w:val="18"/>
-              </w:rPr>
-              <w:t>l</w:t>
+              <w:t>는 l</w:t>
             </w:r>
             <w:r>
               <w:rPr>
@@ -9986,7 +9724,6 @@
               </w:rPr>
               <w:t>oanbookdata</w:t>
             </w:r>
-            <w:proofErr w:type="spellEnd"/>
             <w:r>
               <w:rPr>
                 <w:rFonts w:hint="eastAsia"/>
@@ -10357,14 +10094,12 @@
               </w:rPr>
               <w:t xml:space="preserve">작은 것을 부모 노드가 갖고 부모 노드가 </w:t>
             </w:r>
-            <w:proofErr w:type="spellStart"/>
             <w:r>
               <w:rPr>
                 <w:szCs w:val="18"/>
               </w:rPr>
               <w:t>nullptr</w:t>
             </w:r>
-            <w:proofErr w:type="spellEnd"/>
             <w:r>
               <w:rPr>
                 <w:rFonts w:hint="eastAsia"/>
@@ -10431,6 +10166,7 @@
               <w:spacing w:after="0"/>
               <w:ind w:leftChars="0" w:left="0"/>
               <w:rPr>
+                <w:rFonts w:hint="eastAsia"/>
                 <w:szCs w:val="18"/>
               </w:rPr>
             </w:pPr>
@@ -10499,21 +10235,12 @@
               </w:rPr>
               <w:t xml:space="preserve"> </w:t>
             </w:r>
-            <w:proofErr w:type="spellStart"/>
-            <w:r>
-              <w:rPr>
-                <w:rFonts w:hint="eastAsia"/>
-                <w:szCs w:val="18"/>
-              </w:rPr>
-              <w:t>힙의</w:t>
-            </w:r>
-            <w:proofErr w:type="spellEnd"/>
-            <w:r>
-              <w:rPr>
-                <w:rFonts w:hint="eastAsia"/>
-                <w:szCs w:val="18"/>
-              </w:rPr>
-              <w:t xml:space="preserve"> </w:t>
+            <w:r>
+              <w:rPr>
+                <w:rFonts w:hint="eastAsia"/>
+                <w:szCs w:val="18"/>
+              </w:rPr>
+              <w:t xml:space="preserve">힙의 </w:t>
             </w:r>
             <w:r>
               <w:rPr>
@@ -10526,169 +10253,66 @@
                 <w:rFonts w:hint="eastAsia"/>
                 <w:szCs w:val="18"/>
               </w:rPr>
-              <w:t xml:space="preserve">를 </w:t>
-            </w:r>
-            <w:r>
-              <w:rPr>
-                <w:szCs w:val="18"/>
-              </w:rPr>
-              <w:t>vector container</w:t>
-            </w:r>
-            <w:r>
-              <w:rPr>
-                <w:rFonts w:hint="eastAsia"/>
-                <w:szCs w:val="18"/>
-              </w:rPr>
-              <w:t xml:space="preserve">에 저장하면서 </w:t>
-            </w:r>
-            <w:r>
-              <w:rPr>
-                <w:szCs w:val="18"/>
-              </w:rPr>
-              <w:t>heap</w:t>
-            </w:r>
-            <w:r>
-              <w:rPr>
-                <w:rFonts w:hint="eastAsia"/>
-                <w:szCs w:val="18"/>
-              </w:rPr>
-              <w:t xml:space="preserve">의 </w:t>
-            </w:r>
-            <w:r>
-              <w:rPr>
-                <w:szCs w:val="18"/>
-              </w:rPr>
-              <w:t>data</w:t>
-            </w:r>
-            <w:r>
-              <w:rPr>
-                <w:rFonts w:hint="eastAsia"/>
-                <w:szCs w:val="18"/>
-              </w:rPr>
-              <w:t>를 삭제한다.</w:t>
-            </w:r>
-            <w:r>
-              <w:rPr>
-                <w:szCs w:val="18"/>
-              </w:rPr>
-              <w:t xml:space="preserve"> Heap</w:t>
-            </w:r>
-            <w:r>
-              <w:rPr>
-                <w:rFonts w:hint="eastAsia"/>
-                <w:szCs w:val="18"/>
-              </w:rPr>
-              <w:t xml:space="preserve">의 </w:t>
-            </w:r>
-            <w:r>
-              <w:rPr>
-                <w:szCs w:val="18"/>
-              </w:rPr>
-              <w:t>data</w:t>
-            </w:r>
-            <w:r>
-              <w:rPr>
-                <w:rFonts w:hint="eastAsia"/>
-                <w:szCs w:val="18"/>
-              </w:rPr>
-              <w:t xml:space="preserve">는 삭제할 때 정렬되면서 나오므로 </w:t>
-            </w:r>
-            <w:r>
-              <w:rPr>
-                <w:szCs w:val="18"/>
-              </w:rPr>
-              <w:t>vector</w:t>
-            </w:r>
-            <w:r>
-              <w:rPr>
-                <w:rFonts w:hint="eastAsia"/>
-                <w:szCs w:val="18"/>
-              </w:rPr>
-              <w:t>를 특별히 정렬할 필요는 없다.</w:t>
-            </w:r>
-            <w:r>
-              <w:rPr>
-                <w:szCs w:val="18"/>
-              </w:rPr>
-              <w:t xml:space="preserve"> </w:t>
-            </w:r>
-            <w:r>
-              <w:rPr>
-                <w:szCs w:val="18"/>
-              </w:rPr>
-              <w:t>Vector</w:t>
-            </w:r>
-            <w:r>
-              <w:rPr>
-                <w:rFonts w:hint="eastAsia"/>
-                <w:szCs w:val="18"/>
-              </w:rPr>
-              <w:t xml:space="preserve">에 있는 것을 출력하면서 다시 </w:t>
-            </w:r>
-            <w:r>
-              <w:rPr>
-                <w:szCs w:val="18"/>
-              </w:rPr>
-              <w:t xml:space="preserve">해당 </w:t>
-            </w:r>
-            <w:r>
-              <w:rPr>
-                <w:rFonts w:hint="eastAsia"/>
-                <w:szCs w:val="18"/>
-              </w:rPr>
-              <w:t>d</w:t>
-            </w:r>
-            <w:r>
-              <w:rPr>
-                <w:szCs w:val="18"/>
-              </w:rPr>
-              <w:t>ata</w:t>
-            </w:r>
-            <w:r>
-              <w:rPr>
-                <w:rFonts w:hint="eastAsia"/>
-                <w:szCs w:val="18"/>
-              </w:rPr>
-              <w:t xml:space="preserve">를 </w:t>
-            </w:r>
-            <w:r>
-              <w:rPr>
-                <w:szCs w:val="18"/>
-              </w:rPr>
-              <w:t>heap</w:t>
-            </w:r>
-            <w:r>
-              <w:rPr>
-                <w:rFonts w:hint="eastAsia"/>
-                <w:szCs w:val="18"/>
-              </w:rPr>
-              <w:t xml:space="preserve">에 저장하고 </w:t>
-            </w:r>
-            <w:r>
-              <w:rPr>
-                <w:szCs w:val="18"/>
-              </w:rPr>
-              <w:t>vector</w:t>
-            </w:r>
-            <w:r>
-              <w:rPr>
-                <w:rFonts w:hint="eastAsia"/>
-                <w:szCs w:val="18"/>
-              </w:rPr>
-              <w:t xml:space="preserve">에서는 </w:t>
-            </w:r>
-            <w:r>
-              <w:rPr>
-                <w:szCs w:val="18"/>
-              </w:rPr>
-              <w:t>data</w:t>
-            </w:r>
-            <w:r>
-              <w:rPr>
-                <w:rFonts w:hint="eastAsia"/>
-                <w:szCs w:val="18"/>
-              </w:rPr>
-              <w:t>를 삭제한다.</w:t>
+              <w:t xml:space="preserve">를 큐에 넣어 </w:t>
+            </w:r>
+            <w:r>
+              <w:rPr>
+                <w:szCs w:val="18"/>
+              </w:rPr>
+              <w:t>level order</w:t>
+            </w:r>
+            <w:r>
+              <w:rPr>
+                <w:rFonts w:hint="eastAsia"/>
+                <w:szCs w:val="18"/>
+              </w:rPr>
+              <w:t xml:space="preserve">로 힙의 모든 </w:t>
+            </w:r>
+            <w:r>
+              <w:rPr>
+                <w:rFonts w:hint="eastAsia"/>
+                <w:szCs w:val="18"/>
+              </w:rPr>
+              <w:t xml:space="preserve">노드를 </w:t>
+            </w:r>
+            <w:r>
+              <w:rPr>
+                <w:rFonts w:hint="eastAsia"/>
+                <w:szCs w:val="18"/>
+              </w:rPr>
+              <w:t>순회하도록 만든다.</w:t>
+            </w:r>
+            <w:r>
+              <w:rPr>
+                <w:szCs w:val="18"/>
+              </w:rPr>
+              <w:t xml:space="preserve"> </w:t>
+            </w:r>
+            <w:r>
+              <w:rPr>
+                <w:rFonts w:hint="eastAsia"/>
+                <w:szCs w:val="18"/>
+              </w:rPr>
+              <w:t>모든 노드를 순회하면서 데이터를 맵에 저장,</w:t>
+            </w:r>
+            <w:r>
+              <w:rPr>
+                <w:szCs w:val="18"/>
+              </w:rPr>
+              <w:t xml:space="preserve"> </w:t>
+            </w:r>
+            <w:r>
+              <w:rPr>
+                <w:rFonts w:hint="eastAsia"/>
+                <w:szCs w:val="18"/>
+              </w:rPr>
+              <w:t>출력의 과정을 거친다.</w:t>
+            </w:r>
+            <w:r>
+              <w:rPr>
+                <w:szCs w:val="18"/>
+              </w:rPr>
+              <w:t xml:space="preserve"> </w:t>
             </w:r>
           </w:p>
         </w:tc>
@@ -10824,28 +10448,18 @@
               </w:rPr>
               <w:t xml:space="preserve">에 </w:t>
             </w:r>
-            <w:proofErr w:type="spellStart"/>
             <w:r>
               <w:rPr>
                 <w:szCs w:val="18"/>
               </w:rPr>
               <w:t>LoanBookData</w:t>
             </w:r>
-            <w:proofErr w:type="spellEnd"/>
-            <w:r>
-              <w:rPr>
-                <w:rFonts w:hint="eastAsia"/>
-                <w:szCs w:val="18"/>
-              </w:rPr>
-              <w:t xml:space="preserve">가 </w:t>
-            </w:r>
-            <w:proofErr w:type="spellStart"/>
-            <w:r>
-              <w:rPr>
-                <w:rFonts w:hint="eastAsia"/>
-                <w:szCs w:val="18"/>
-              </w:rPr>
-              <w:t>n</w:t>
+            <w:r>
+              <w:rPr>
+                <w:rFonts w:hint="eastAsia"/>
+                <w:szCs w:val="18"/>
+              </w:rPr>
+              <w:t>가 n</w:t>
             </w:r>
             <w:r>
               <w:rPr>
@@ -10853,7 +10467,6 @@
               </w:rPr>
               <w:t>ullptr</w:t>
             </w:r>
-            <w:proofErr w:type="spellEnd"/>
             <w:r>
               <w:rPr>
                 <w:rFonts w:hint="eastAsia"/>
@@ -11349,14 +10962,12 @@
               </w:rPr>
               <w:t xml:space="preserve">마지막 노드를 파악한 후 </w:t>
             </w:r>
-            <w:proofErr w:type="spellStart"/>
             <w:r>
               <w:rPr>
                 <w:szCs w:val="18"/>
               </w:rPr>
               <w:t>heapifydown</w:t>
             </w:r>
-            <w:proofErr w:type="spellEnd"/>
             <w:r>
               <w:rPr>
                 <w:rFonts w:hint="eastAsia"/>
@@ -11589,6 +11200,7 @@
           <w:bCs/>
           <w:sz w:val="24"/>
         </w:rPr>
+        <w:lastRenderedPageBreak/>
         <w:t>R</w:t>
       </w:r>
       <w:r>
@@ -11835,7 +11447,6 @@
               <w:spacing w:after="0"/>
               <w:ind w:leftChars="0" w:left="0"/>
               <w:rPr>
-                <w:rFonts w:hint="eastAsia"/>
                 <w:szCs w:val="18"/>
               </w:rPr>
             </w:pPr>
@@ -11968,7 +11579,6 @@
               <w:spacing w:after="0"/>
               <w:ind w:leftChars="0" w:left="0" w:firstLineChars="100" w:firstLine="200"/>
               <w:rPr>
-                <w:rFonts w:hint="eastAsia"/>
                 <w:szCs w:val="18"/>
               </w:rPr>
             </w:pPr>
@@ -11990,23 +11600,7 @@
                 <w:rFonts w:hint="eastAsia"/>
                 <w:szCs w:val="18"/>
               </w:rPr>
-              <w:t xml:space="preserve">가 아닌 이상한 명령어를 입력함으로써 이에 대한 예외처리가 </w:t>
-            </w:r>
-            <w:proofErr w:type="gramStart"/>
-            <w:r>
-              <w:rPr>
-                <w:rFonts w:hint="eastAsia"/>
-                <w:szCs w:val="18"/>
-              </w:rPr>
-              <w:t>이루어 졌는지</w:t>
-            </w:r>
-            <w:proofErr w:type="gramEnd"/>
-            <w:r>
-              <w:rPr>
-                <w:rFonts w:hint="eastAsia"/>
-                <w:szCs w:val="18"/>
-              </w:rPr>
-              <w:t xml:space="preserve"> </w:t>
+              <w:t xml:space="preserve">가 아닌 이상한 명령어를 입력함으로써 이에 대한 예외처리가 이루어 졌는지 </w:t>
             </w:r>
             <w:r>
               <w:rPr>
@@ -12157,21 +11751,7 @@
               <w:rPr>
                 <w:szCs w:val="18"/>
               </w:rPr>
-              <w:t xml:space="preserve"> </w:t>
-            </w:r>
-            <w:proofErr w:type="spellStart"/>
-            <w:r>
-              <w:rPr>
-                <w:szCs w:val="18"/>
-              </w:rPr>
-              <w:t>bptree</w:t>
-            </w:r>
-            <w:proofErr w:type="spellEnd"/>
-            <w:r>
-              <w:rPr>
-                <w:szCs w:val="18"/>
-              </w:rPr>
-              <w:t xml:space="preserve"> </w:t>
+              <w:t xml:space="preserve"> bptree </w:t>
             </w:r>
             <w:r>
               <w:rPr>
@@ -12796,14 +12376,12 @@
               </w:rPr>
               <w:t xml:space="preserve"> 해당 오류 메시지는 </w:t>
             </w:r>
-            <w:proofErr w:type="spellStart"/>
             <w:r>
               <w:rPr>
                 <w:szCs w:val="18"/>
               </w:rPr>
               <w:t>search_bp</w:t>
             </w:r>
-            <w:proofErr w:type="spellEnd"/>
             <w:r>
               <w:rPr>
                 <w:rFonts w:hint="eastAsia"/>
@@ -12845,14 +12423,12 @@
               </w:rPr>
               <w:t xml:space="preserve">현재 </w:t>
             </w:r>
-            <w:proofErr w:type="spellStart"/>
             <w:r>
               <w:rPr>
                 <w:szCs w:val="18"/>
               </w:rPr>
               <w:t>bptree</w:t>
             </w:r>
-            <w:proofErr w:type="spellEnd"/>
             <w:r>
               <w:rPr>
                 <w:rFonts w:hint="eastAsia"/>
@@ -12866,21 +12442,18 @@
               </w:rPr>
               <w:t>“</w:t>
             </w:r>
-            <w:proofErr w:type="spellStart"/>
             <w:r>
               <w:rPr>
                 <w:szCs w:val="18"/>
               </w:rPr>
               <w:t>asdfasdfasdfasdfa</w:t>
             </w:r>
-            <w:proofErr w:type="spellEnd"/>
             <w:r>
               <w:rPr>
                 <w:szCs w:val="18"/>
               </w:rPr>
               <w:t>”</w:t>
             </w:r>
-            <w:proofErr w:type="spellStart"/>
             <w:r>
               <w:rPr>
                 <w:rFonts w:hint="eastAsia"/>
@@ -12888,7 +12461,6 @@
               </w:rPr>
               <w:t>를</w:t>
             </w:r>
-            <w:proofErr w:type="spellEnd"/>
             <w:r>
               <w:rPr>
                 <w:rFonts w:hint="eastAsia"/>
@@ -13759,7 +13331,6 @@
               </w:rPr>
               <w:t xml:space="preserve">명령어를 이용하여 </w:t>
             </w:r>
-            <w:proofErr w:type="spellStart"/>
             <w:r>
               <w:rPr>
                 <w:szCs w:val="18"/>
@@ -13771,15 +13342,7 @@
                 <w:rFonts w:hint="eastAsia"/>
                 <w:szCs w:val="18"/>
               </w:rPr>
-              <w:t>e</w:t>
-            </w:r>
-            <w:proofErr w:type="spellEnd"/>
-            <w:r>
-              <w:rPr>
-                <w:rFonts w:hint="eastAsia"/>
-                <w:szCs w:val="18"/>
-              </w:rPr>
-              <w:t xml:space="preserve">에 존재하던 것을 대출 최대 권수까지 빌려 </w:t>
+              <w:t xml:space="preserve">e에 존재하던 것을 대출 최대 권수까지 빌려 </w:t>
             </w:r>
             <w:r>
               <w:rPr>
@@ -13805,21 +13368,7 @@
               <w:rPr>
                 <w:szCs w:val="18"/>
               </w:rPr>
-              <w:t xml:space="preserve"> </w:t>
-            </w:r>
-            <w:proofErr w:type="spellStart"/>
-            <w:r>
-              <w:rPr>
-                <w:szCs w:val="18"/>
-              </w:rPr>
-              <w:t>Seletion</w:t>
-            </w:r>
-            <w:proofErr w:type="spellEnd"/>
-            <w:r>
-              <w:rPr>
-                <w:szCs w:val="18"/>
-              </w:rPr>
-              <w:t xml:space="preserve"> tree</w:t>
+              <w:t xml:space="preserve"> Seletion tree</w:t>
             </w:r>
             <w:r>
               <w:rPr>
@@ -13835,19 +13384,11 @@
               </w:rPr>
               <w:t xml:space="preserve"> </w:t>
             </w:r>
-            <w:proofErr w:type="spellStart"/>
-            <w:r>
-              <w:rPr>
-                <w:szCs w:val="18"/>
-              </w:rPr>
-              <w:t>bptree</w:t>
-            </w:r>
-            <w:proofErr w:type="spellEnd"/>
-            <w:r>
-              <w:rPr>
-                <w:szCs w:val="18"/>
-              </w:rPr>
-              <w:t xml:space="preserve"> </w:t>
+            <w:r>
+              <w:rPr>
+                <w:szCs w:val="18"/>
+              </w:rPr>
+              <w:t xml:space="preserve">bptree </w:t>
             </w:r>
             <w:r>
               <w:rPr>
@@ -13862,7 +13403,6 @@
               </w:rPr>
               <w:t xml:space="preserve"> </w:t>
             </w:r>
-            <w:proofErr w:type="spellStart"/>
             <w:r>
               <w:rPr>
                 <w:rFonts w:hint="eastAsia"/>
@@ -13874,14 +13414,7 @@
               <w:rPr>
                 <w:szCs w:val="18"/>
               </w:rPr>
-              <w:t>earch_bp</w:t>
-            </w:r>
-            <w:proofErr w:type="spellEnd"/>
-            <w:r>
-              <w:rPr>
-                <w:szCs w:val="18"/>
-              </w:rPr>
-              <w:t xml:space="preserve"> book</w:t>
+              <w:t>earch_bp book</w:t>
             </w:r>
             <w:r>
               <w:rPr>
@@ -14178,7 +13711,6 @@
               </w:rPr>
               <w:t xml:space="preserve"> </w:t>
             </w:r>
-            <w:proofErr w:type="spellStart"/>
             <w:r>
               <w:rPr>
                 <w:rFonts w:hint="eastAsia"/>
@@ -14192,7 +13724,6 @@
               </w:rPr>
               <w:t>lll</w:t>
             </w:r>
-            <w:proofErr w:type="spellEnd"/>
             <w:r>
               <w:rPr>
                 <w:rFonts w:hint="eastAsia"/>
@@ -14466,15 +13997,7 @@
                 <w:rFonts w:hint="eastAsia"/>
                 <w:szCs w:val="18"/>
               </w:rPr>
-              <w:t xml:space="preserve">명령어를 통해 사전순으로 가장 빨랐던 </w:t>
-            </w:r>
-            <w:proofErr w:type="spellStart"/>
-            <w:r>
-              <w:rPr>
-                <w:rFonts w:hint="eastAsia"/>
-                <w:szCs w:val="18"/>
-              </w:rPr>
-              <w:t>lll</w:t>
+              <w:t>명령어를 통해 사전순으로 가장 빨랐던 lll</w:t>
             </w:r>
             <w:r>
               <w:rPr>
@@ -14488,15 +14011,7 @@
                 <w:rFonts w:hint="eastAsia"/>
                 <w:szCs w:val="18"/>
               </w:rPr>
-              <w:t>l</w:t>
-            </w:r>
-            <w:proofErr w:type="spellEnd"/>
-            <w:r>
-              <w:rPr>
-                <w:rFonts w:hint="eastAsia"/>
-                <w:szCs w:val="18"/>
-              </w:rPr>
-              <w:t>이 삭제되어 000번의 코드를 출력하는데,</w:t>
+              <w:t>l이 삭제되어 000번의 코드를 출력하는데,</w:t>
             </w:r>
             <w:r>
               <w:rPr>
@@ -14660,15 +14175,7 @@
                 <w:rFonts w:hint="eastAsia"/>
                 <w:szCs w:val="18"/>
               </w:rPr>
-              <w:t xml:space="preserve">사전순으로 빠른 </w:t>
-            </w:r>
-            <w:proofErr w:type="spellStart"/>
-            <w:r>
-              <w:rPr>
-                <w:rFonts w:hint="eastAsia"/>
-                <w:szCs w:val="18"/>
-              </w:rPr>
-              <w:t>tttt</w:t>
+              <w:t>사전순으로 빠른 tttt</w:t>
             </w:r>
             <w:r>
               <w:rPr>
@@ -14677,7 +14184,6 @@
               </w:rPr>
               <w:t>t</w:t>
             </w:r>
-            <w:proofErr w:type="spellEnd"/>
             <w:r>
               <w:rPr>
                 <w:rFonts w:hint="eastAsia"/>
@@ -14698,7 +14204,6 @@
               </w:rPr>
               <w:t xml:space="preserve">root가 삭제되더라도 </w:t>
             </w:r>
-            <w:proofErr w:type="spellStart"/>
             <w:r>
               <w:rPr>
                 <w:rFonts w:hint="eastAsia"/>
@@ -14711,15 +14216,7 @@
                 <w:rFonts w:hint="eastAsia"/>
                 <w:szCs w:val="18"/>
               </w:rPr>
-              <w:t>zzzz</w:t>
-            </w:r>
-            <w:proofErr w:type="spellEnd"/>
-            <w:r>
-              <w:rPr>
-                <w:rFonts w:hint="eastAsia"/>
-                <w:szCs w:val="18"/>
-              </w:rPr>
-              <w:t>는 남아 있는 것을 확인할 수 있다.</w:t>
+              <w:t>zzzz는 남아 있는 것을 확인할 수 있다.</w:t>
             </w:r>
             <w:r>
               <w:rPr>
@@ -15035,96 +14532,46 @@
                 <w:rFonts w:hint="eastAsia"/>
                 <w:szCs w:val="18"/>
               </w:rPr>
-              <w:t xml:space="preserve">해당 명령어는 </w:t>
-            </w:r>
-            <w:proofErr w:type="spellStart"/>
-            <w:r>
-              <w:rPr>
-                <w:rFonts w:hint="eastAsia"/>
-                <w:szCs w:val="18"/>
-              </w:rPr>
-              <w:t>lllll</w:t>
-            </w:r>
-            <w:proofErr w:type="spellEnd"/>
-            <w:r>
-              <w:rPr>
-                <w:rFonts w:hint="eastAsia"/>
-                <w:szCs w:val="18"/>
-              </w:rPr>
-              <w:t>,</w:t>
-            </w:r>
-            <w:r>
-              <w:rPr>
-                <w:szCs w:val="18"/>
-              </w:rPr>
-              <w:t xml:space="preserve"> </w:t>
-            </w:r>
-            <w:proofErr w:type="spellStart"/>
-            <w:r>
-              <w:rPr>
-                <w:rFonts w:hint="eastAsia"/>
-                <w:szCs w:val="18"/>
-              </w:rPr>
-              <w:t>ttttt</w:t>
-            </w:r>
-            <w:proofErr w:type="spellEnd"/>
-            <w:r>
-              <w:rPr>
-                <w:rFonts w:hint="eastAsia"/>
-                <w:szCs w:val="18"/>
-              </w:rPr>
-              <w:t>,</w:t>
-            </w:r>
-            <w:r>
-              <w:rPr>
-                <w:szCs w:val="18"/>
-              </w:rPr>
-              <w:t xml:space="preserve"> </w:t>
-            </w:r>
-            <w:proofErr w:type="spellStart"/>
-            <w:r>
-              <w:rPr>
-                <w:rFonts w:hint="eastAsia"/>
-                <w:szCs w:val="18"/>
-              </w:rPr>
-              <w:t>zzzzz</w:t>
-            </w:r>
-            <w:proofErr w:type="spellEnd"/>
-            <w:r>
-              <w:rPr>
-                <w:rFonts w:hint="eastAsia"/>
-                <w:szCs w:val="18"/>
-              </w:rPr>
-              <w:t>가 selection</w:t>
-            </w:r>
-            <w:r>
-              <w:rPr>
-                <w:szCs w:val="18"/>
-              </w:rPr>
-              <w:t xml:space="preserve"> </w:t>
-            </w:r>
-            <w:r>
-              <w:rPr>
-                <w:rFonts w:hint="eastAsia"/>
-                <w:szCs w:val="18"/>
-              </w:rPr>
-              <w:t xml:space="preserve">tree로 </w:t>
-            </w:r>
-            <w:proofErr w:type="spellStart"/>
-            <w:r>
-              <w:rPr>
-                <w:rFonts w:hint="eastAsia"/>
-                <w:szCs w:val="18"/>
-              </w:rPr>
-              <w:t>넘어감에</w:t>
-            </w:r>
-            <w:proofErr w:type="spellEnd"/>
-            <w:r>
-              <w:rPr>
-                <w:rFonts w:hint="eastAsia"/>
-                <w:szCs w:val="18"/>
-              </w:rPr>
-              <w:t xml:space="preserve"> 따라 B+-tree에 남아 있지 않아야 하므로,</w:t>
+              <w:t>해당 명령어는 lllll,</w:t>
+            </w:r>
+            <w:r>
+              <w:rPr>
+                <w:szCs w:val="18"/>
+              </w:rPr>
+              <w:t xml:space="preserve"> </w:t>
+            </w:r>
+            <w:r>
+              <w:rPr>
+                <w:rFonts w:hint="eastAsia"/>
+                <w:szCs w:val="18"/>
+              </w:rPr>
+              <w:t>ttttt,</w:t>
+            </w:r>
+            <w:r>
+              <w:rPr>
+                <w:szCs w:val="18"/>
+              </w:rPr>
+              <w:t xml:space="preserve"> </w:t>
+            </w:r>
+            <w:r>
+              <w:rPr>
+                <w:rFonts w:hint="eastAsia"/>
+                <w:szCs w:val="18"/>
+              </w:rPr>
+              <w:t>zzzzz가 selection</w:t>
+            </w:r>
+            <w:r>
+              <w:rPr>
+                <w:szCs w:val="18"/>
+              </w:rPr>
+              <w:t xml:space="preserve"> </w:t>
+            </w:r>
+            <w:r>
+              <w:rPr>
+                <w:rFonts w:hint="eastAsia"/>
+                <w:szCs w:val="18"/>
+              </w:rPr>
+              <w:t>tree로 넘어감에 따라 B+-tree에 남아 있지 않아야 하므로,</w:t>
             </w:r>
             <w:r>
               <w:rPr>
@@ -15598,11 +15045,9 @@
               </w:rPr>
               <w:t xml:space="preserve">을 진행한 후 </w:t>
             </w:r>
-            <w:proofErr w:type="spellStart"/>
             <w:r>
               <w:t>pIndexNode</w:t>
             </w:r>
-            <w:proofErr w:type="spellEnd"/>
             <w:r>
               <w:rPr>
                 <w:rFonts w:hint="eastAsia"/>

</xml_diff>